<commit_message>
changes made on 06-04-2024
</commit_message>
<xml_diff>
--- a/Assignment/A_2 Book MongoDB.docx
+++ b/Assignment/A_2 Book MongoDB.docx
@@ -773,8 +773,6 @@
           </wp:inline>
         </w:drawing>
       </w:r>
-      <w:bookmarkStart w:id="0" w:name="_GoBack"/>
-      <w:bookmarkEnd w:id="0"/>
     </w:p>
     <w:p>
       <w:pPr>
@@ -802,7 +800,61 @@
       </w:r>
       <w:proofErr w:type="spellEnd"/>
       <w:r>
-        <w:t xml:space="preserve"> is either 500 or 556 or 670 </w:t>
+        <w:t xml:space="preserve"> is either 500 or 556 or 670</w:t>
+      </w:r>
+    </w:p>
+    <w:p>
+      <w:pPr>
+        <w:spacing w:after="25"/>
+      </w:pPr>
+      <w:r>
+        <w:rPr>
+          <w:noProof/>
+        </w:rPr>
+        <w:lastRenderedPageBreak/>
+        <w:drawing>
+          <wp:inline distT="0" distB="0" distL="0" distR="0" wp14:anchorId="39C4482B" wp14:editId="21A59B07">
+            <wp:extent cx="5713730" cy="2412365"/>
+            <wp:effectExtent l="0" t="0" r="1270" b="6985"/>
+            <wp:docPr id="4" name="Picture 4"/>
+            <wp:cNvGraphicFramePr>
+              <a:graphicFrameLocks xmlns:a="http://schemas.openxmlformats.org/drawingml/2006/main" noChangeAspect="1"/>
+            </wp:cNvGraphicFramePr>
+            <a:graphic xmlns:a="http://schemas.openxmlformats.org/drawingml/2006/main">
+              <a:graphicData uri="http://schemas.openxmlformats.org/drawingml/2006/picture">
+                <pic:pic xmlns:pic="http://schemas.openxmlformats.org/drawingml/2006/picture">
+                  <pic:nvPicPr>
+                    <pic:cNvPr id="1" name=""/>
+                    <pic:cNvPicPr/>
+                  </pic:nvPicPr>
+                  <pic:blipFill>
+                    <a:blip r:embed="rId12"/>
+                    <a:stretch>
+                      <a:fillRect/>
+                    </a:stretch>
+                  </pic:blipFill>
+                  <pic:spPr>
+                    <a:xfrm>
+                      <a:off x="0" y="0"/>
+                      <a:ext cx="5713730" cy="2412365"/>
+                    </a:xfrm>
+                    <a:prstGeom prst="rect">
+                      <a:avLst/>
+                    </a:prstGeom>
+                  </pic:spPr>
+                </pic:pic>
+              </a:graphicData>
+            </a:graphic>
+          </wp:inline>
+        </w:drawing>
+      </w:r>
+    </w:p>
+    <w:p>
+      <w:pPr>
+        <w:spacing w:after="25"/>
+      </w:pPr>
+      <w:r>
+        <w:t xml:space="preserve"> </w:t>
       </w:r>
     </w:p>
     <w:p>
@@ -828,6 +880,162 @@
     </w:p>
     <w:p>
       <w:pPr>
+        <w:spacing w:after="0"/>
+      </w:pPr>
+    </w:p>
+    <w:p>
+      <w:pPr>
+        <w:spacing w:after="0"/>
+      </w:pPr>
+      <w:r>
+        <w:rPr>
+          <w:noProof/>
+        </w:rPr>
+        <w:drawing>
+          <wp:inline distT="0" distB="0" distL="0" distR="0" wp14:anchorId="341CAD23" wp14:editId="7BD5A1BB">
+            <wp:extent cx="5713730" cy="1071245"/>
+            <wp:effectExtent l="0" t="0" r="1270" b="0"/>
+            <wp:docPr id="9" name="Picture 9"/>
+            <wp:cNvGraphicFramePr>
+              <a:graphicFrameLocks xmlns:a="http://schemas.openxmlformats.org/drawingml/2006/main" noChangeAspect="1"/>
+            </wp:cNvGraphicFramePr>
+            <a:graphic xmlns:a="http://schemas.openxmlformats.org/drawingml/2006/main">
+              <a:graphicData uri="http://schemas.openxmlformats.org/drawingml/2006/picture">
+                <pic:pic xmlns:pic="http://schemas.openxmlformats.org/drawingml/2006/picture">
+                  <pic:nvPicPr>
+                    <pic:cNvPr id="1" name=""/>
+                    <pic:cNvPicPr/>
+                  </pic:nvPicPr>
+                  <pic:blipFill>
+                    <a:blip r:embed="rId13"/>
+                    <a:stretch>
+                      <a:fillRect/>
+                    </a:stretch>
+                  </pic:blipFill>
+                  <pic:spPr>
+                    <a:xfrm>
+                      <a:off x="0" y="0"/>
+                      <a:ext cx="5713730" cy="1071245"/>
+                    </a:xfrm>
+                    <a:prstGeom prst="rect">
+                      <a:avLst/>
+                    </a:prstGeom>
+                  </pic:spPr>
+                </pic:pic>
+              </a:graphicData>
+            </a:graphic>
+          </wp:inline>
+        </w:drawing>
+      </w:r>
+    </w:p>
+    <w:p>
+      <w:pPr>
+        <w:spacing w:after="0"/>
+      </w:pPr>
+    </w:p>
+    <w:p>
+      <w:pPr>
+        <w:spacing w:after="0"/>
+      </w:pPr>
+      <w:r>
+        <w:rPr>
+          <w:noProof/>
+        </w:rPr>
+        <w:drawing>
+          <wp:inline distT="0" distB="0" distL="0" distR="0" wp14:anchorId="47AD0BBE" wp14:editId="56F40445">
+            <wp:extent cx="5713730" cy="1211580"/>
+            <wp:effectExtent l="0" t="0" r="1270" b="7620"/>
+            <wp:docPr id="10" name="Picture 10"/>
+            <wp:cNvGraphicFramePr>
+              <a:graphicFrameLocks xmlns:a="http://schemas.openxmlformats.org/drawingml/2006/main" noChangeAspect="1"/>
+            </wp:cNvGraphicFramePr>
+            <a:graphic xmlns:a="http://schemas.openxmlformats.org/drawingml/2006/main">
+              <a:graphicData uri="http://schemas.openxmlformats.org/drawingml/2006/picture">
+                <pic:pic xmlns:pic="http://schemas.openxmlformats.org/drawingml/2006/picture">
+                  <pic:nvPicPr>
+                    <pic:cNvPr id="1" name=""/>
+                    <pic:cNvPicPr/>
+                  </pic:nvPicPr>
+                  <pic:blipFill>
+                    <a:blip r:embed="rId14"/>
+                    <a:stretch>
+                      <a:fillRect/>
+                    </a:stretch>
+                  </pic:blipFill>
+                  <pic:spPr>
+                    <a:xfrm>
+                      <a:off x="0" y="0"/>
+                      <a:ext cx="5713730" cy="1211580"/>
+                    </a:xfrm>
+                    <a:prstGeom prst="rect">
+                      <a:avLst/>
+                    </a:prstGeom>
+                  </pic:spPr>
+                </pic:pic>
+              </a:graphicData>
+            </a:graphic>
+          </wp:inline>
+        </w:drawing>
+      </w:r>
+    </w:p>
+    <w:p>
+      <w:pPr>
+        <w:spacing w:after="0"/>
+      </w:pPr>
+    </w:p>
+    <w:p>
+      <w:pPr>
+        <w:spacing w:after="0"/>
+      </w:pPr>
+      <w:r>
+        <w:rPr>
+          <w:noProof/>
+        </w:rPr>
+        <w:lastRenderedPageBreak/>
+        <w:drawing>
+          <wp:inline distT="0" distB="0" distL="0" distR="0" wp14:anchorId="1C397F8B" wp14:editId="518D935F">
+            <wp:extent cx="5086350" cy="4038600"/>
+            <wp:effectExtent l="0" t="0" r="0" b="0"/>
+            <wp:docPr id="11" name="Picture 11"/>
+            <wp:cNvGraphicFramePr>
+              <a:graphicFrameLocks xmlns:a="http://schemas.openxmlformats.org/drawingml/2006/main" noChangeAspect="1"/>
+            </wp:cNvGraphicFramePr>
+            <a:graphic xmlns:a="http://schemas.openxmlformats.org/drawingml/2006/main">
+              <a:graphicData uri="http://schemas.openxmlformats.org/drawingml/2006/picture">
+                <pic:pic xmlns:pic="http://schemas.openxmlformats.org/drawingml/2006/picture">
+                  <pic:nvPicPr>
+                    <pic:cNvPr id="1" name=""/>
+                    <pic:cNvPicPr/>
+                  </pic:nvPicPr>
+                  <pic:blipFill>
+                    <a:blip r:embed="rId15"/>
+                    <a:stretch>
+                      <a:fillRect/>
+                    </a:stretch>
+                  </pic:blipFill>
+                  <pic:spPr>
+                    <a:xfrm>
+                      <a:off x="0" y="0"/>
+                      <a:ext cx="5086350" cy="4038600"/>
+                    </a:xfrm>
+                    <a:prstGeom prst="rect">
+                      <a:avLst/>
+                    </a:prstGeom>
+                  </pic:spPr>
+                </pic:pic>
+              </a:graphicData>
+            </a:graphic>
+          </wp:inline>
+        </w:drawing>
+      </w:r>
+    </w:p>
+    <w:p>
+      <w:pPr>
+        <w:spacing w:after="0"/>
+      </w:pPr>
+    </w:p>
+    <w:p>
+      <w:pPr>
         <w:numPr>
           <w:ilvl w:val="0"/>
           <w:numId w:val="1"/>
@@ -844,7 +1052,117 @@
       </w:r>
       <w:proofErr w:type="spellEnd"/>
       <w:r>
-        <w:t xml:space="preserve"> key </w:t>
+        <w:t xml:space="preserve"> key</w:t>
+      </w:r>
+    </w:p>
+    <w:p>
+      <w:pPr>
+        <w:spacing w:after="28"/>
+      </w:pPr>
+    </w:p>
+    <w:p>
+      <w:pPr>
+        <w:spacing w:after="28"/>
+      </w:pPr>
+      <w:r>
+        <w:rPr>
+          <w:noProof/>
+        </w:rPr>
+        <w:drawing>
+          <wp:inline distT="0" distB="0" distL="0" distR="0" wp14:anchorId="7781A75B" wp14:editId="6A921E88">
+            <wp:extent cx="5410200" cy="790575"/>
+            <wp:effectExtent l="0" t="0" r="0" b="9525"/>
+            <wp:docPr id="12" name="Picture 12"/>
+            <wp:cNvGraphicFramePr>
+              <a:graphicFrameLocks xmlns:a="http://schemas.openxmlformats.org/drawingml/2006/main" noChangeAspect="1"/>
+            </wp:cNvGraphicFramePr>
+            <a:graphic xmlns:a="http://schemas.openxmlformats.org/drawingml/2006/main">
+              <a:graphicData uri="http://schemas.openxmlformats.org/drawingml/2006/picture">
+                <pic:pic xmlns:pic="http://schemas.openxmlformats.org/drawingml/2006/picture">
+                  <pic:nvPicPr>
+                    <pic:cNvPr id="1" name=""/>
+                    <pic:cNvPicPr/>
+                  </pic:nvPicPr>
+                  <pic:blipFill>
+                    <a:blip r:embed="rId16"/>
+                    <a:stretch>
+                      <a:fillRect/>
+                    </a:stretch>
+                  </pic:blipFill>
+                  <pic:spPr>
+                    <a:xfrm>
+                      <a:off x="0" y="0"/>
+                      <a:ext cx="5410200" cy="790575"/>
+                    </a:xfrm>
+                    <a:prstGeom prst="rect">
+                      <a:avLst/>
+                    </a:prstGeom>
+                  </pic:spPr>
+                </pic:pic>
+              </a:graphicData>
+            </a:graphic>
+          </wp:inline>
+        </w:drawing>
+      </w:r>
+    </w:p>
+    <w:p>
+      <w:pPr>
+        <w:spacing w:after="28"/>
+        <w:ind w:left="0" w:firstLine="0"/>
+      </w:pPr>
+    </w:p>
+    <w:p>
+      <w:pPr>
+        <w:spacing w:after="28"/>
+        <w:ind w:left="0" w:firstLine="0"/>
+      </w:pPr>
+      <w:r>
+        <w:rPr>
+          <w:noProof/>
+        </w:rPr>
+        <w:drawing>
+          <wp:inline distT="0" distB="0" distL="0" distR="0" wp14:anchorId="6C9BE6CC" wp14:editId="32929A7B">
+            <wp:extent cx="5343525" cy="2876550"/>
+            <wp:effectExtent l="0" t="0" r="9525" b="0"/>
+            <wp:docPr id="14" name="Picture 14"/>
+            <wp:cNvGraphicFramePr>
+              <a:graphicFrameLocks xmlns:a="http://schemas.openxmlformats.org/drawingml/2006/main" noChangeAspect="1"/>
+            </wp:cNvGraphicFramePr>
+            <a:graphic xmlns:a="http://schemas.openxmlformats.org/drawingml/2006/main">
+              <a:graphicData uri="http://schemas.openxmlformats.org/drawingml/2006/picture">
+                <pic:pic xmlns:pic="http://schemas.openxmlformats.org/drawingml/2006/picture">
+                  <pic:nvPicPr>
+                    <pic:cNvPr id="1" name=""/>
+                    <pic:cNvPicPr/>
+                  </pic:nvPicPr>
+                  <pic:blipFill>
+                    <a:blip r:embed="rId17"/>
+                    <a:stretch>
+                      <a:fillRect/>
+                    </a:stretch>
+                  </pic:blipFill>
+                  <pic:spPr>
+                    <a:xfrm>
+                      <a:off x="0" y="0"/>
+                      <a:ext cx="5343525" cy="2876550"/>
+                    </a:xfrm>
+                    <a:prstGeom prst="rect">
+                      <a:avLst/>
+                    </a:prstGeom>
+                  </pic:spPr>
+                </pic:pic>
+              </a:graphicData>
+            </a:graphic>
+          </wp:inline>
+        </w:drawing>
+      </w:r>
+    </w:p>
+    <w:p>
+      <w:pPr>
+        <w:spacing w:after="28"/>
+      </w:pPr>
+      <w:r>
+        <w:t xml:space="preserve"> </w:t>
       </w:r>
     </w:p>
     <w:p>
@@ -857,6 +1175,7 @@
         <w:ind w:hanging="420"/>
       </w:pPr>
       <w:r>
+        <w:lastRenderedPageBreak/>
         <w:t>Add key type with values [“</w:t>
       </w:r>
       <w:proofErr w:type="spellStart"/>
@@ -891,6 +1210,111 @@
       <w:r>
         <w:t xml:space="preserve"> in the name </w:t>
       </w:r>
+    </w:p>
+    <w:p>
+      <w:pPr>
+        <w:spacing w:after="36"/>
+      </w:pPr>
+    </w:p>
+    <w:p>
+      <w:pPr>
+        <w:spacing w:after="36"/>
+      </w:pPr>
+      <w:r>
+        <w:rPr>
+          <w:noProof/>
+        </w:rPr>
+        <w:drawing>
+          <wp:inline distT="0" distB="0" distL="0" distR="0" wp14:anchorId="4C11BCDC" wp14:editId="4EE43D88">
+            <wp:extent cx="5713730" cy="1101725"/>
+            <wp:effectExtent l="0" t="0" r="1270" b="3175"/>
+            <wp:docPr id="15" name="Picture 15"/>
+            <wp:cNvGraphicFramePr>
+              <a:graphicFrameLocks xmlns:a="http://schemas.openxmlformats.org/drawingml/2006/main" noChangeAspect="1"/>
+            </wp:cNvGraphicFramePr>
+            <a:graphic xmlns:a="http://schemas.openxmlformats.org/drawingml/2006/main">
+              <a:graphicData uri="http://schemas.openxmlformats.org/drawingml/2006/picture">
+                <pic:pic xmlns:pic="http://schemas.openxmlformats.org/drawingml/2006/picture">
+                  <pic:nvPicPr>
+                    <pic:cNvPr id="1" name=""/>
+                    <pic:cNvPicPr/>
+                  </pic:nvPicPr>
+                  <pic:blipFill>
+                    <a:blip r:embed="rId18"/>
+                    <a:stretch>
+                      <a:fillRect/>
+                    </a:stretch>
+                  </pic:blipFill>
+                  <pic:spPr>
+                    <a:xfrm>
+                      <a:off x="0" y="0"/>
+                      <a:ext cx="5713730" cy="1101725"/>
+                    </a:xfrm>
+                    <a:prstGeom prst="rect">
+                      <a:avLst/>
+                    </a:prstGeom>
+                  </pic:spPr>
+                </pic:pic>
+              </a:graphicData>
+            </a:graphic>
+          </wp:inline>
+        </w:drawing>
+      </w:r>
+    </w:p>
+    <w:p>
+      <w:pPr>
+        <w:spacing w:after="36"/>
+      </w:pPr>
+    </w:p>
+    <w:p>
+      <w:pPr>
+        <w:spacing w:after="36"/>
+      </w:pPr>
+      <w:r>
+        <w:rPr>
+          <w:noProof/>
+        </w:rPr>
+        <w:drawing>
+          <wp:inline distT="0" distB="0" distL="0" distR="0" wp14:anchorId="575865A9" wp14:editId="67D93C3E">
+            <wp:extent cx="5713730" cy="3368040"/>
+            <wp:effectExtent l="0" t="0" r="1270" b="3810"/>
+            <wp:docPr id="16" name="Picture 16"/>
+            <wp:cNvGraphicFramePr>
+              <a:graphicFrameLocks xmlns:a="http://schemas.openxmlformats.org/drawingml/2006/main" noChangeAspect="1"/>
+            </wp:cNvGraphicFramePr>
+            <a:graphic xmlns:a="http://schemas.openxmlformats.org/drawingml/2006/main">
+              <a:graphicData uri="http://schemas.openxmlformats.org/drawingml/2006/picture">
+                <pic:pic xmlns:pic="http://schemas.openxmlformats.org/drawingml/2006/picture">
+                  <pic:nvPicPr>
+                    <pic:cNvPr id="1" name=""/>
+                    <pic:cNvPicPr/>
+                  </pic:nvPicPr>
+                  <pic:blipFill>
+                    <a:blip r:embed="rId19"/>
+                    <a:stretch>
+                      <a:fillRect/>
+                    </a:stretch>
+                  </pic:blipFill>
+                  <pic:spPr>
+                    <a:xfrm>
+                      <a:off x="0" y="0"/>
+                      <a:ext cx="5713730" cy="3368040"/>
+                    </a:xfrm>
+                    <a:prstGeom prst="rect">
+                      <a:avLst/>
+                    </a:prstGeom>
+                  </pic:spPr>
+                </pic:pic>
+              </a:graphicData>
+            </a:graphic>
+          </wp:inline>
+        </w:drawing>
+      </w:r>
+    </w:p>
+    <w:p>
+      <w:pPr>
+        <w:spacing w:after="36"/>
+      </w:pPr>
     </w:p>
     <w:p>
       <w:pPr>
@@ -915,6 +1339,112 @@
     </w:p>
     <w:p>
       <w:pPr>
+        <w:spacing w:after="36"/>
+      </w:pPr>
+    </w:p>
+    <w:p>
+      <w:pPr>
+        <w:spacing w:after="36"/>
+      </w:pPr>
+      <w:r>
+        <w:rPr>
+          <w:noProof/>
+        </w:rPr>
+        <w:drawing>
+          <wp:inline distT="0" distB="0" distL="0" distR="0" wp14:anchorId="715DEB5D" wp14:editId="610D0AAE">
+            <wp:extent cx="5713730" cy="1240790"/>
+            <wp:effectExtent l="0" t="0" r="1270" b="0"/>
+            <wp:docPr id="13" name="Picture 13"/>
+            <wp:cNvGraphicFramePr>
+              <a:graphicFrameLocks xmlns:a="http://schemas.openxmlformats.org/drawingml/2006/main" noChangeAspect="1"/>
+            </wp:cNvGraphicFramePr>
+            <a:graphic xmlns:a="http://schemas.openxmlformats.org/drawingml/2006/main">
+              <a:graphicData uri="http://schemas.openxmlformats.org/drawingml/2006/picture">
+                <pic:pic xmlns:pic="http://schemas.openxmlformats.org/drawingml/2006/picture">
+                  <pic:nvPicPr>
+                    <pic:cNvPr id="1" name=""/>
+                    <pic:cNvPicPr/>
+                  </pic:nvPicPr>
+                  <pic:blipFill>
+                    <a:blip r:embed="rId20"/>
+                    <a:stretch>
+                      <a:fillRect/>
+                    </a:stretch>
+                  </pic:blipFill>
+                  <pic:spPr>
+                    <a:xfrm>
+                      <a:off x="0" y="0"/>
+                      <a:ext cx="5713730" cy="1240790"/>
+                    </a:xfrm>
+                    <a:prstGeom prst="rect">
+                      <a:avLst/>
+                    </a:prstGeom>
+                  </pic:spPr>
+                </pic:pic>
+              </a:graphicData>
+            </a:graphic>
+          </wp:inline>
+        </w:drawing>
+      </w:r>
+    </w:p>
+    <w:p>
+      <w:pPr>
+        <w:spacing w:after="36"/>
+      </w:pPr>
+    </w:p>
+    <w:p>
+      <w:pPr>
+        <w:spacing w:after="36"/>
+      </w:pPr>
+      <w:r>
+        <w:rPr>
+          <w:noProof/>
+        </w:rPr>
+        <w:lastRenderedPageBreak/>
+        <w:drawing>
+          <wp:inline distT="0" distB="0" distL="0" distR="0" wp14:anchorId="7030C66B" wp14:editId="3571AE38">
+            <wp:extent cx="5372100" cy="2466975"/>
+            <wp:effectExtent l="0" t="0" r="0" b="9525"/>
+            <wp:docPr id="17" name="Picture 17"/>
+            <wp:cNvGraphicFramePr>
+              <a:graphicFrameLocks xmlns:a="http://schemas.openxmlformats.org/drawingml/2006/main" noChangeAspect="1"/>
+            </wp:cNvGraphicFramePr>
+            <a:graphic xmlns:a="http://schemas.openxmlformats.org/drawingml/2006/main">
+              <a:graphicData uri="http://schemas.openxmlformats.org/drawingml/2006/picture">
+                <pic:pic xmlns:pic="http://schemas.openxmlformats.org/drawingml/2006/picture">
+                  <pic:nvPicPr>
+                    <pic:cNvPr id="1" name=""/>
+                    <pic:cNvPicPr/>
+                  </pic:nvPicPr>
+                  <pic:blipFill>
+                    <a:blip r:embed="rId21"/>
+                    <a:stretch>
+                      <a:fillRect/>
+                    </a:stretch>
+                  </pic:blipFill>
+                  <pic:spPr>
+                    <a:xfrm>
+                      <a:off x="0" y="0"/>
+                      <a:ext cx="5372100" cy="2466975"/>
+                    </a:xfrm>
+                    <a:prstGeom prst="rect">
+                      <a:avLst/>
+                    </a:prstGeom>
+                  </pic:spPr>
+                </pic:pic>
+              </a:graphicData>
+            </a:graphic>
+          </wp:inline>
+        </w:drawing>
+      </w:r>
+    </w:p>
+    <w:p>
+      <w:pPr>
+        <w:spacing w:after="36"/>
+      </w:pPr>
+    </w:p>
+    <w:p>
+      <w:pPr>
         <w:numPr>
           <w:ilvl w:val="0"/>
           <w:numId w:val="1"/>
@@ -940,7 +1470,116 @@
         <w:t>nd</w:t>
       </w:r>
       <w:r>
-        <w:t xml:space="preserve"> last position  </w:t>
+        <w:t xml:space="preserve"> last position</w:t>
+      </w:r>
+    </w:p>
+    <w:p>
+      <w:pPr>
+        <w:spacing w:after="48"/>
+      </w:pPr>
+    </w:p>
+    <w:p>
+      <w:pPr>
+        <w:spacing w:after="48"/>
+      </w:pPr>
+      <w:r>
+        <w:rPr>
+          <w:noProof/>
+        </w:rPr>
+        <w:drawing>
+          <wp:inline distT="0" distB="0" distL="0" distR="0" wp14:anchorId="72C77E0B" wp14:editId="0B490F10">
+            <wp:extent cx="5713730" cy="1082040"/>
+            <wp:effectExtent l="0" t="0" r="1270" b="3810"/>
+            <wp:docPr id="20" name="Picture 20"/>
+            <wp:cNvGraphicFramePr>
+              <a:graphicFrameLocks xmlns:a="http://schemas.openxmlformats.org/drawingml/2006/main" noChangeAspect="1"/>
+            </wp:cNvGraphicFramePr>
+            <a:graphic xmlns:a="http://schemas.openxmlformats.org/drawingml/2006/main">
+              <a:graphicData uri="http://schemas.openxmlformats.org/drawingml/2006/picture">
+                <pic:pic xmlns:pic="http://schemas.openxmlformats.org/drawingml/2006/picture">
+                  <pic:nvPicPr>
+                    <pic:cNvPr id="1" name=""/>
+                    <pic:cNvPicPr/>
+                  </pic:nvPicPr>
+                  <pic:blipFill>
+                    <a:blip r:embed="rId22"/>
+                    <a:stretch>
+                      <a:fillRect/>
+                    </a:stretch>
+                  </pic:blipFill>
+                  <pic:spPr>
+                    <a:xfrm>
+                      <a:off x="0" y="0"/>
+                      <a:ext cx="5713730" cy="1082040"/>
+                    </a:xfrm>
+                    <a:prstGeom prst="rect">
+                      <a:avLst/>
+                    </a:prstGeom>
+                  </pic:spPr>
+                </pic:pic>
+              </a:graphicData>
+            </a:graphic>
+          </wp:inline>
+        </w:drawing>
+      </w:r>
+    </w:p>
+    <w:p>
+      <w:pPr>
+        <w:spacing w:after="48"/>
+      </w:pPr>
+    </w:p>
+    <w:p>
+      <w:pPr>
+        <w:spacing w:after="48"/>
+      </w:pPr>
+      <w:r>
+        <w:rPr>
+          <w:noProof/>
+        </w:rPr>
+        <w:lastRenderedPageBreak/>
+        <w:drawing>
+          <wp:inline distT="0" distB="0" distL="0" distR="0" wp14:anchorId="34DA8EDE" wp14:editId="00040065">
+            <wp:extent cx="4657725" cy="4762500"/>
+            <wp:effectExtent l="0" t="0" r="9525" b="0"/>
+            <wp:docPr id="19" name="Picture 19"/>
+            <wp:cNvGraphicFramePr>
+              <a:graphicFrameLocks xmlns:a="http://schemas.openxmlformats.org/drawingml/2006/main" noChangeAspect="1"/>
+            </wp:cNvGraphicFramePr>
+            <a:graphic xmlns:a="http://schemas.openxmlformats.org/drawingml/2006/main">
+              <a:graphicData uri="http://schemas.openxmlformats.org/drawingml/2006/picture">
+                <pic:pic xmlns:pic="http://schemas.openxmlformats.org/drawingml/2006/picture">
+                  <pic:nvPicPr>
+                    <pic:cNvPr id="1" name=""/>
+                    <pic:cNvPicPr/>
+                  </pic:nvPicPr>
+                  <pic:blipFill>
+                    <a:blip r:embed="rId23"/>
+                    <a:stretch>
+                      <a:fillRect/>
+                    </a:stretch>
+                  </pic:blipFill>
+                  <pic:spPr>
+                    <a:xfrm>
+                      <a:off x="0" y="0"/>
+                      <a:ext cx="4657725" cy="4762500"/>
+                    </a:xfrm>
+                    <a:prstGeom prst="rect">
+                      <a:avLst/>
+                    </a:prstGeom>
+                  </pic:spPr>
+                </pic:pic>
+              </a:graphicData>
+            </a:graphic>
+          </wp:inline>
+        </w:drawing>
+      </w:r>
+    </w:p>
+    <w:p>
+      <w:pPr>
+        <w:spacing w:after="48"/>
+      </w:pPr>
+      <w:r>
+        <w:t xml:space="preserve">  </w:t>
       </w:r>
     </w:p>
     <w:p>
@@ -982,6 +1621,112 @@
     </w:p>
     <w:p>
       <w:pPr>
+        <w:spacing w:after="19"/>
+      </w:pPr>
+    </w:p>
+    <w:p>
+      <w:pPr>
+        <w:spacing w:after="19"/>
+      </w:pPr>
+      <w:r>
+        <w:rPr>
+          <w:noProof/>
+        </w:rPr>
+        <w:drawing>
+          <wp:inline distT="0" distB="0" distL="0" distR="0" wp14:anchorId="5FEDB3C2" wp14:editId="1B94CC5F">
+            <wp:extent cx="5713730" cy="878205"/>
+            <wp:effectExtent l="0" t="0" r="1270" b="0"/>
+            <wp:docPr id="21" name="Picture 21"/>
+            <wp:cNvGraphicFramePr>
+              <a:graphicFrameLocks xmlns:a="http://schemas.openxmlformats.org/drawingml/2006/main" noChangeAspect="1"/>
+            </wp:cNvGraphicFramePr>
+            <a:graphic xmlns:a="http://schemas.openxmlformats.org/drawingml/2006/main">
+              <a:graphicData uri="http://schemas.openxmlformats.org/drawingml/2006/picture">
+                <pic:pic xmlns:pic="http://schemas.openxmlformats.org/drawingml/2006/picture">
+                  <pic:nvPicPr>
+                    <pic:cNvPr id="1" name=""/>
+                    <pic:cNvPicPr/>
+                  </pic:nvPicPr>
+                  <pic:blipFill>
+                    <a:blip r:embed="rId24"/>
+                    <a:stretch>
+                      <a:fillRect/>
+                    </a:stretch>
+                  </pic:blipFill>
+                  <pic:spPr>
+                    <a:xfrm>
+                      <a:off x="0" y="0"/>
+                      <a:ext cx="5713730" cy="878205"/>
+                    </a:xfrm>
+                    <a:prstGeom prst="rect">
+                      <a:avLst/>
+                    </a:prstGeom>
+                  </pic:spPr>
+                </pic:pic>
+              </a:graphicData>
+            </a:graphic>
+          </wp:inline>
+        </w:drawing>
+      </w:r>
+    </w:p>
+    <w:p>
+      <w:pPr>
+        <w:spacing w:after="19"/>
+      </w:pPr>
+    </w:p>
+    <w:p>
+      <w:pPr>
+        <w:spacing w:after="19"/>
+      </w:pPr>
+      <w:r>
+        <w:rPr>
+          <w:noProof/>
+        </w:rPr>
+        <w:lastRenderedPageBreak/>
+        <w:drawing>
+          <wp:inline distT="0" distB="0" distL="0" distR="0" wp14:anchorId="261F9AAD" wp14:editId="2319C03F">
+            <wp:extent cx="5362575" cy="5200650"/>
+            <wp:effectExtent l="0" t="0" r="9525" b="0"/>
+            <wp:docPr id="22" name="Picture 22"/>
+            <wp:cNvGraphicFramePr>
+              <a:graphicFrameLocks xmlns:a="http://schemas.openxmlformats.org/drawingml/2006/main" noChangeAspect="1"/>
+            </wp:cNvGraphicFramePr>
+            <a:graphic xmlns:a="http://schemas.openxmlformats.org/drawingml/2006/main">
+              <a:graphicData uri="http://schemas.openxmlformats.org/drawingml/2006/picture">
+                <pic:pic xmlns:pic="http://schemas.openxmlformats.org/drawingml/2006/picture">
+                  <pic:nvPicPr>
+                    <pic:cNvPr id="1" name=""/>
+                    <pic:cNvPicPr/>
+                  </pic:nvPicPr>
+                  <pic:blipFill>
+                    <a:blip r:embed="rId25"/>
+                    <a:stretch>
+                      <a:fillRect/>
+                    </a:stretch>
+                  </pic:blipFill>
+                  <pic:spPr>
+                    <a:xfrm>
+                      <a:off x="0" y="0"/>
+                      <a:ext cx="5362575" cy="5200650"/>
+                    </a:xfrm>
+                    <a:prstGeom prst="rect">
+                      <a:avLst/>
+                    </a:prstGeom>
+                  </pic:spPr>
+                </pic:pic>
+              </a:graphicData>
+            </a:graphic>
+          </wp:inline>
+        </w:drawing>
+      </w:r>
+    </w:p>
+    <w:p>
+      <w:pPr>
+        <w:spacing w:after="19"/>
+      </w:pPr>
+    </w:p>
+    <w:p>
+      <w:pPr>
         <w:numPr>
           <w:ilvl w:val="0"/>
           <w:numId w:val="1"/>
@@ -990,7 +1735,116 @@
         <w:ind w:hanging="420"/>
       </w:pPr>
       <w:r>
-        <w:t xml:space="preserve">Overwrite “Magnus Rydin" with name “Fr” </w:t>
+        <w:t>Overwrite “Magnus Rydin" with name “Fr”</w:t>
+      </w:r>
+    </w:p>
+    <w:p>
+      <w:pPr>
+        <w:spacing w:after="12"/>
+      </w:pPr>
+    </w:p>
+    <w:p>
+      <w:pPr>
+        <w:spacing w:after="12"/>
+      </w:pPr>
+      <w:r>
+        <w:rPr>
+          <w:noProof/>
+        </w:rPr>
+        <w:drawing>
+          <wp:inline distT="0" distB="0" distL="0" distR="0" wp14:anchorId="6F92AEF8" wp14:editId="708B6A2E">
+            <wp:extent cx="5713730" cy="1383665"/>
+            <wp:effectExtent l="0" t="0" r="1270" b="6985"/>
+            <wp:docPr id="23" name="Picture 23"/>
+            <wp:cNvGraphicFramePr>
+              <a:graphicFrameLocks xmlns:a="http://schemas.openxmlformats.org/drawingml/2006/main" noChangeAspect="1"/>
+            </wp:cNvGraphicFramePr>
+            <a:graphic xmlns:a="http://schemas.openxmlformats.org/drawingml/2006/main">
+              <a:graphicData uri="http://schemas.openxmlformats.org/drawingml/2006/picture">
+                <pic:pic xmlns:pic="http://schemas.openxmlformats.org/drawingml/2006/picture">
+                  <pic:nvPicPr>
+                    <pic:cNvPr id="1" name=""/>
+                    <pic:cNvPicPr/>
+                  </pic:nvPicPr>
+                  <pic:blipFill>
+                    <a:blip r:embed="rId26"/>
+                    <a:stretch>
+                      <a:fillRect/>
+                    </a:stretch>
+                  </pic:blipFill>
+                  <pic:spPr>
+                    <a:xfrm>
+                      <a:off x="0" y="0"/>
+                      <a:ext cx="5713730" cy="1383665"/>
+                    </a:xfrm>
+                    <a:prstGeom prst="rect">
+                      <a:avLst/>
+                    </a:prstGeom>
+                  </pic:spPr>
+                </pic:pic>
+              </a:graphicData>
+            </a:graphic>
+          </wp:inline>
+        </w:drawing>
+      </w:r>
+    </w:p>
+    <w:p>
+      <w:pPr>
+        <w:spacing w:after="12"/>
+      </w:pPr>
+    </w:p>
+    <w:p>
+      <w:pPr>
+        <w:spacing w:after="12"/>
+      </w:pPr>
+      <w:r>
+        <w:rPr>
+          <w:noProof/>
+        </w:rPr>
+        <w:lastRenderedPageBreak/>
+        <w:drawing>
+          <wp:inline distT="0" distB="0" distL="0" distR="0" wp14:anchorId="031A3080" wp14:editId="5DE6F86D">
+            <wp:extent cx="5410200" cy="5153025"/>
+            <wp:effectExtent l="0" t="0" r="0" b="9525"/>
+            <wp:docPr id="24" name="Picture 24"/>
+            <wp:cNvGraphicFramePr>
+              <a:graphicFrameLocks xmlns:a="http://schemas.openxmlformats.org/drawingml/2006/main" noChangeAspect="1"/>
+            </wp:cNvGraphicFramePr>
+            <a:graphic xmlns:a="http://schemas.openxmlformats.org/drawingml/2006/main">
+              <a:graphicData uri="http://schemas.openxmlformats.org/drawingml/2006/picture">
+                <pic:pic xmlns:pic="http://schemas.openxmlformats.org/drawingml/2006/picture">
+                  <pic:nvPicPr>
+                    <pic:cNvPr id="1" name=""/>
+                    <pic:cNvPicPr/>
+                  </pic:nvPicPr>
+                  <pic:blipFill>
+                    <a:blip r:embed="rId27"/>
+                    <a:stretch>
+                      <a:fillRect/>
+                    </a:stretch>
+                  </pic:blipFill>
+                  <pic:spPr>
+                    <a:xfrm>
+                      <a:off x="0" y="0"/>
+                      <a:ext cx="5410200" cy="5153025"/>
+                    </a:xfrm>
+                    <a:prstGeom prst="rect">
+                      <a:avLst/>
+                    </a:prstGeom>
+                  </pic:spPr>
+                </pic:pic>
+              </a:graphicData>
+            </a:graphic>
+          </wp:inline>
+        </w:drawing>
+      </w:r>
+    </w:p>
+    <w:p>
+      <w:pPr>
+        <w:spacing w:after="12"/>
+      </w:pPr>
+      <w:r>
+        <w:t xml:space="preserve"> </w:t>
       </w:r>
     </w:p>
     <w:p>
@@ -1002,7 +1856,6 @@
         <w:ind w:hanging="420"/>
       </w:pPr>
       <w:r>
-        <w:lastRenderedPageBreak/>
         <w:t xml:space="preserve">List all books title, status, </w:t>
       </w:r>
       <w:proofErr w:type="spellStart"/>
@@ -1019,7 +1872,54 @@
       </w:r>
       <w:proofErr w:type="spellEnd"/>
       <w:r>
-        <w:t xml:space="preserve"> starts with 193 </w:t>
+        <w:t xml:space="preserve"> starts with 193</w:t>
+      </w:r>
+    </w:p>
+    <w:p>
+      <w:r>
+        <w:rPr>
+          <w:noProof/>
+        </w:rPr>
+        <w:drawing>
+          <wp:inline distT="0" distB="0" distL="0" distR="0" wp14:anchorId="1BEC2B89" wp14:editId="70D647EA">
+            <wp:extent cx="5713730" cy="1298575"/>
+            <wp:effectExtent l="0" t="0" r="1270" b="0"/>
+            <wp:docPr id="25" name="Picture 25"/>
+            <wp:cNvGraphicFramePr>
+              <a:graphicFrameLocks xmlns:a="http://schemas.openxmlformats.org/drawingml/2006/main" noChangeAspect="1"/>
+            </wp:cNvGraphicFramePr>
+            <a:graphic xmlns:a="http://schemas.openxmlformats.org/drawingml/2006/main">
+              <a:graphicData uri="http://schemas.openxmlformats.org/drawingml/2006/picture">
+                <pic:pic xmlns:pic="http://schemas.openxmlformats.org/drawingml/2006/picture">
+                  <pic:nvPicPr>
+                    <pic:cNvPr id="1" name=""/>
+                    <pic:cNvPicPr/>
+                  </pic:nvPicPr>
+                  <pic:blipFill>
+                    <a:blip r:embed="rId28"/>
+                    <a:stretch>
+                      <a:fillRect/>
+                    </a:stretch>
+                  </pic:blipFill>
+                  <pic:spPr>
+                    <a:xfrm>
+                      <a:off x="0" y="0"/>
+                      <a:ext cx="5713730" cy="1298575"/>
+                    </a:xfrm>
+                    <a:prstGeom prst="rect">
+                      <a:avLst/>
+                    </a:prstGeom>
+                  </pic:spPr>
+                </pic:pic>
+              </a:graphicData>
+            </a:graphic>
+          </wp:inline>
+        </w:drawing>
+      </w:r>
+    </w:p>
+    <w:p>
+      <w:r>
+        <w:t xml:space="preserve"> </w:t>
       </w:r>
     </w:p>
     <w:p>
@@ -1177,7 +2077,22 @@
       </w:r>
       <w:proofErr w:type="spellEnd"/>
       <w:r>
-        <w:t xml:space="preserve"> number starting with 193  </w:t>
+        <w:t xml:space="preserve"> number starting with 193 </w:t>
+      </w:r>
+    </w:p>
+    <w:p>
+      <w:pPr>
+        <w:spacing w:after="0"/>
+      </w:pPr>
+      <w:bookmarkStart w:id="0" w:name="_GoBack"/>
+      <w:bookmarkEnd w:id="0"/>
+    </w:p>
+    <w:p>
+      <w:pPr>
+        <w:spacing w:after="0"/>
+      </w:pPr>
+      <w:r>
+        <w:t xml:space="preserve"> </w:t>
       </w:r>
     </w:p>
     <w:p>

</xml_diff>